<commit_message>
Ajustes de corrección de estilo
</commit_message>
<xml_diff>
--- a/fuentes/contenidos/grado11/guion01/MA_11_01_CO_REC110.docx
+++ b/fuentes/contenidos/grado11/guion01/MA_11_01_CO_REC110.docx
@@ -320,36 +320,16 @@
           <w:color w:val="000000"/>
           <w:lang w:val="es-CO"/>
         </w:rPr>
-        <w:t xml:space="preserve">Actividad para reconocer los intervalos, sus características y realizar </w:t>
-      </w:r>
-      <w:del w:id="0" w:author="González, C." w:date="2015-03-18T18:31:00Z">
-        <w:r>
-          <w:rPr>
-            <w:rFonts w:ascii="Times New Roman" w:hAnsi="Times New Roman" w:cs="Times New Roman"/>
-            <w:color w:val="000000"/>
-            <w:lang w:val="es-CO"/>
-          </w:rPr>
-          <w:delText xml:space="preserve">sus </w:delText>
-        </w:r>
-      </w:del>
+        <w:t>Actividad para reconocer los intervalos, sus características y realizar operaciones</w:t>
+      </w:r>
       <w:r>
         <w:rPr>
           <w:rFonts w:ascii="Times New Roman" w:hAnsi="Times New Roman" w:cs="Times New Roman"/>
           <w:color w:val="000000"/>
           <w:lang w:val="es-CO"/>
         </w:rPr>
-        <w:t>operaciones</w:t>
-      </w:r>
-      <w:ins w:id="1" w:author="González, C." w:date="2015-03-18T18:31:00Z">
-        <w:r>
-          <w:rPr>
-            <w:rFonts w:ascii="Times New Roman" w:hAnsi="Times New Roman" w:cs="Times New Roman"/>
-            <w:color w:val="000000"/>
-            <w:lang w:val="es-CO"/>
-          </w:rPr>
-          <w:t xml:space="preserve"> con ellos</w:t>
-        </w:r>
-      </w:ins>
+        <w:t xml:space="preserve"> con ellos</w:t>
+      </w:r>
       <w:r>
         <w:rPr>
           <w:rFonts w:ascii="Times New Roman" w:hAnsi="Times New Roman" w:cs="Times New Roman"/>
@@ -426,249 +406,26 @@
           <w:lang w:val="es-ES_tradnl"/>
         </w:rPr>
       </w:pPr>
-      <w:del w:id="2" w:author="González, C." w:date="2015-03-18T18:31:00Z">
-        <w:r>
-          <w:rPr>
-            <w:rFonts w:ascii="Times New Roman" w:hAnsi="Times New Roman" w:cs="Times New Roman"/>
-            <w:lang w:val="es-ES_tradnl"/>
-          </w:rPr>
-          <w:delText>“</w:delText>
-        </w:r>
-      </w:del>
       <w:r>
         <w:rPr>
           <w:rFonts w:ascii="Times New Roman" w:hAnsi="Times New Roman" w:cs="Times New Roman"/>
           <w:lang w:val="es-ES_tradnl"/>
         </w:rPr>
-        <w:t>Intervalo</w:t>
-      </w:r>
-      <w:del w:id="3" w:author="González, C." w:date="2015-03-18T18:31:00Z">
-        <w:r>
-          <w:rPr>
-            <w:rFonts w:ascii="Times New Roman" w:hAnsi="Times New Roman" w:cs="Times New Roman"/>
-            <w:lang w:val="es-ES_tradnl"/>
-          </w:rPr>
-          <w:delText>”</w:delText>
-        </w:r>
-      </w:del>
+        <w:t>“Intervalo”</w:t>
+      </w:r>
       <w:r>
         <w:rPr>
           <w:rFonts w:ascii="Times New Roman" w:hAnsi="Times New Roman" w:cs="Times New Roman"/>
           <w:lang w:val="es-ES_tradnl"/>
         </w:rPr>
-        <w:t xml:space="preserve">, </w:t>
-      </w:r>
-      <w:del w:id="4" w:author="González, C." w:date="2015-03-18T18:31:00Z">
-        <w:r>
-          <w:rPr>
-            <w:rFonts w:ascii="Times New Roman" w:hAnsi="Times New Roman" w:cs="Times New Roman"/>
-            <w:lang w:val="es-ES_tradnl"/>
-          </w:rPr>
-          <w:delText>“</w:delText>
-        </w:r>
-      </w:del>
+        <w:t>, “operaciones entre intervalos”, “números reales”</w:t>
+      </w:r>
       <w:r>
         <w:rPr>
           <w:rFonts w:ascii="Times New Roman" w:hAnsi="Times New Roman" w:cs="Times New Roman"/>
           <w:lang w:val="es-ES_tradnl"/>
         </w:rPr>
-        <w:t>operaciones entre intervalos</w:t>
-      </w:r>
-      <w:del w:id="5" w:author="González, C." w:date="2015-03-18T18:31:00Z">
-        <w:r>
-          <w:rPr>
-            <w:rFonts w:ascii="Times New Roman" w:hAnsi="Times New Roman" w:cs="Times New Roman"/>
-            <w:lang w:val="es-ES_tradnl"/>
-          </w:rPr>
-          <w:delText>”</w:delText>
-        </w:r>
-      </w:del>
-      <w:r>
-        <w:rPr>
-          <w:rFonts w:ascii="Times New Roman" w:hAnsi="Times New Roman" w:cs="Times New Roman"/>
-          <w:lang w:val="es-ES_tradnl"/>
-        </w:rPr>
-        <w:t xml:space="preserve">, </w:t>
-      </w:r>
-      <w:del w:id="6" w:author="González, C." w:date="2015-03-18T18:31:00Z">
-        <w:r>
-          <w:rPr>
-            <w:rFonts w:ascii="Times New Roman" w:hAnsi="Times New Roman" w:cs="Times New Roman"/>
-            <w:lang w:val="es-ES_tradnl"/>
-          </w:rPr>
-          <w:delText>“</w:delText>
-        </w:r>
-      </w:del>
-      <w:ins w:id="7" w:author="González, C." w:date="2015-03-18T18:34:00Z">
-        <w:r>
-          <w:rPr>
-            <w:rFonts w:ascii="Times New Roman" w:hAnsi="Times New Roman" w:cs="Times New Roman"/>
-            <w:lang w:val="es-ES_tradnl"/>
-          </w:rPr>
-          <w:t>N</w:t>
-        </w:r>
-      </w:ins>
-      <w:del w:id="8" w:author="González, C." w:date="2015-03-18T18:34:00Z">
-        <w:r>
-          <w:rPr>
-            <w:rFonts w:ascii="Times New Roman" w:hAnsi="Times New Roman" w:cs="Times New Roman"/>
-            <w:lang w:val="es-ES_tradnl"/>
-          </w:rPr>
-          <w:delText>n</w:delText>
-        </w:r>
-      </w:del>
-      <w:r>
-        <w:rPr>
-          <w:rFonts w:ascii="Times New Roman" w:hAnsi="Times New Roman" w:cs="Times New Roman"/>
-          <w:lang w:val="es-ES_tradnl"/>
-        </w:rPr>
-        <w:t xml:space="preserve">úmeros </w:t>
-      </w:r>
-      <w:ins w:id="9" w:author="González, C." w:date="2015-03-18T18:35:00Z">
-        <w:r>
-          <w:rPr>
-            <w:rFonts w:ascii="Times New Roman" w:hAnsi="Times New Roman" w:cs="Times New Roman"/>
-            <w:lang w:val="es-ES_tradnl"/>
-          </w:rPr>
-          <w:t>R</w:t>
-        </w:r>
-      </w:ins>
-      <w:del w:id="10" w:author="González, C." w:date="2015-03-18T18:35:00Z">
-        <w:r>
-          <w:rPr>
-            <w:rFonts w:ascii="Times New Roman" w:hAnsi="Times New Roman" w:cs="Times New Roman"/>
-            <w:lang w:val="es-ES_tradnl"/>
-          </w:rPr>
-          <w:delText>r</w:delText>
-        </w:r>
-      </w:del>
-      <w:r>
-        <w:rPr>
-          <w:rFonts w:ascii="Times New Roman" w:hAnsi="Times New Roman" w:cs="Times New Roman"/>
-          <w:lang w:val="es-ES_tradnl"/>
-        </w:rPr>
-        <w:t>eales</w:t>
-      </w:r>
-      <w:del w:id="11" w:author="González, C." w:date="2015-03-18T18:31:00Z">
-        <w:r>
-          <w:rPr>
-            <w:rFonts w:ascii="Times New Roman" w:hAnsi="Times New Roman" w:cs="Times New Roman"/>
-            <w:lang w:val="es-ES_tradnl"/>
-          </w:rPr>
-          <w:delText>”</w:delText>
-        </w:r>
-      </w:del>
-      <w:r>
-        <w:rPr>
-          <w:rFonts w:ascii="Times New Roman" w:hAnsi="Times New Roman" w:cs="Times New Roman"/>
-          <w:lang w:val="es-ES_tradnl"/>
-        </w:rPr>
-        <w:t xml:space="preserve">, </w:t>
-      </w:r>
-      <w:del w:id="12" w:author="González, C." w:date="2015-03-18T18:31:00Z">
-        <w:r>
-          <w:rPr>
-            <w:rFonts w:ascii="Times New Roman" w:hAnsi="Times New Roman" w:cs="Times New Roman"/>
-            <w:lang w:val="es-ES_tradnl"/>
-          </w:rPr>
-          <w:delText>“</w:delText>
-        </w:r>
-      </w:del>
-      <w:r>
-        <w:rPr>
-          <w:rFonts w:ascii="Times New Roman" w:hAnsi="Times New Roman" w:cs="Times New Roman"/>
-          <w:lang w:val="es-ES_tradnl"/>
-        </w:rPr>
-        <w:t>unión de intervalos</w:t>
-      </w:r>
-      <w:del w:id="13" w:author="González, C." w:date="2015-03-18T18:31:00Z">
-        <w:r>
-          <w:rPr>
-            <w:rFonts w:ascii="Times New Roman" w:hAnsi="Times New Roman" w:cs="Times New Roman"/>
-            <w:lang w:val="es-ES_tradnl"/>
-          </w:rPr>
-          <w:delText>”</w:delText>
-        </w:r>
-      </w:del>
-      <w:r>
-        <w:rPr>
-          <w:rFonts w:ascii="Times New Roman" w:hAnsi="Times New Roman" w:cs="Times New Roman"/>
-          <w:lang w:val="es-ES_tradnl"/>
-        </w:rPr>
-        <w:t>,</w:t>
-      </w:r>
-      <w:ins w:id="14" w:author="González, C." w:date="2015-03-18T18:31:00Z">
-        <w:r>
-          <w:rPr>
-            <w:rFonts w:ascii="Times New Roman" w:hAnsi="Times New Roman" w:cs="Times New Roman"/>
-            <w:lang w:val="es-ES_tradnl"/>
-          </w:rPr>
-          <w:t xml:space="preserve"> </w:t>
-        </w:r>
-      </w:ins>
-      <w:del w:id="15" w:author="González, C." w:date="2015-03-18T18:31:00Z">
-        <w:r>
-          <w:rPr>
-            <w:rFonts w:ascii="Times New Roman" w:hAnsi="Times New Roman" w:cs="Times New Roman"/>
-            <w:lang w:val="es-ES_tradnl"/>
-          </w:rPr>
-          <w:delText xml:space="preserve"> “</w:delText>
-        </w:r>
-      </w:del>
-      <w:r>
-        <w:rPr>
-          <w:rFonts w:ascii="Times New Roman" w:hAnsi="Times New Roman" w:cs="Times New Roman"/>
-          <w:lang w:val="es-ES_tradnl"/>
-        </w:rPr>
-        <w:t>intersección de intervalos</w:t>
-      </w:r>
-      <w:del w:id="16" w:author="González, C." w:date="2015-03-18T18:31:00Z">
-        <w:r>
-          <w:rPr>
-            <w:rFonts w:ascii="Times New Roman" w:hAnsi="Times New Roman" w:cs="Times New Roman"/>
-            <w:lang w:val="es-ES_tradnl"/>
-          </w:rPr>
-          <w:delText>”</w:delText>
-        </w:r>
-      </w:del>
-      <w:r>
-        <w:rPr>
-          <w:rFonts w:ascii="Times New Roman" w:hAnsi="Times New Roman" w:cs="Times New Roman"/>
-          <w:lang w:val="es-ES_tradnl"/>
-        </w:rPr>
-        <w:t xml:space="preserve">, </w:t>
-      </w:r>
-      <w:del w:id="17" w:author="González, C." w:date="2015-03-18T18:31:00Z">
-        <w:r>
-          <w:rPr>
-            <w:rFonts w:ascii="Times New Roman" w:hAnsi="Times New Roman" w:cs="Times New Roman"/>
-            <w:lang w:val="es-ES_tradnl"/>
-          </w:rPr>
-          <w:delText>“</w:delText>
-        </w:r>
-      </w:del>
-      <w:r>
-        <w:rPr>
-          <w:rFonts w:ascii="Times New Roman" w:hAnsi="Times New Roman" w:cs="Times New Roman"/>
-          <w:lang w:val="es-ES_tradnl"/>
-        </w:rPr>
-        <w:t>complemento de intervalos</w:t>
-      </w:r>
-      <w:del w:id="18" w:author="González, C." w:date="2015-03-18T18:32:00Z">
-        <w:r>
-          <w:rPr>
-            <w:rFonts w:ascii="Times New Roman" w:hAnsi="Times New Roman" w:cs="Times New Roman"/>
-            <w:lang w:val="es-ES_tradnl"/>
-          </w:rPr>
-          <w:delText>”</w:delText>
-        </w:r>
-      </w:del>
-      <w:r>
-        <w:rPr>
-          <w:rFonts w:ascii="Times New Roman" w:hAnsi="Times New Roman" w:cs="Times New Roman"/>
-          <w:lang w:val="es-ES_tradnl"/>
-        </w:rPr>
-        <w:t>.</w:t>
+        <w:t>, “unión de intervalos”, “intersección de intervalos”, “complemento de intervalos”.</w:t>
       </w:r>
     </w:p>
     <w:p>
@@ -740,17 +497,15 @@
         </w:rPr>
         <w:t>15 min</w:t>
       </w:r>
-      <w:ins w:id="19" w:author="González, C." w:date="2015-03-18T18:32:00Z">
-        <w:r>
-          <w:rPr>
-            <w:rFonts w:ascii="Arial" w:hAnsi="Arial" w:cs="Arial"/>
-            <w:sz w:val="18"/>
-            <w:szCs w:val="18"/>
-            <w:lang w:val="es-ES_tradnl"/>
-          </w:rPr>
-          <w:t>utos.</w:t>
-        </w:r>
-      </w:ins>
+      <w:r>
+        <w:rPr>
+          <w:rFonts w:ascii="Arial" w:hAnsi="Arial" w:cs="Arial"/>
+          <w:sz w:val="18"/>
+          <w:szCs w:val="18"/>
+          <w:lang w:val="es-ES_tradnl"/>
+        </w:rPr>
+        <w:t>utos.</w:t>
+      </w:r>
     </w:p>
     <w:p>
       <w:pPr>
@@ -2756,17 +2511,15 @@
         </w:rPr>
         <w:t>Elije la respuesta correcta</w:t>
       </w:r>
-      <w:ins w:id="20" w:author="González, C." w:date="2015-03-18T18:32:00Z">
-        <w:r>
-          <w:rPr>
-            <w:rFonts w:ascii="Arial" w:hAnsi="Arial" w:cs="Arial"/>
-            <w:sz w:val="18"/>
-            <w:szCs w:val="18"/>
-            <w:lang w:val="es-ES_tradnl"/>
-          </w:rPr>
-          <w:t>:</w:t>
-        </w:r>
-      </w:ins>
+      <w:r>
+        <w:rPr>
+          <w:rFonts w:ascii="Arial" w:hAnsi="Arial" w:cs="Arial"/>
+          <w:sz w:val="18"/>
+          <w:szCs w:val="18"/>
+          <w:lang w:val="es-ES_tradnl"/>
+        </w:rPr>
+        <w:t>:</w:t>
+      </w:r>
     </w:p>
     <w:p>
       <w:pPr>
@@ -2872,28 +2625,15 @@
         </w:rPr>
         <w:t>en la recta num</w:t>
       </w:r>
-      <w:ins w:id="21" w:author="González, C." w:date="2015-03-18T18:32:00Z">
-        <w:r>
-          <w:rPr>
-            <w:rFonts w:ascii="Arial" w:hAnsi="Arial" w:cs="Arial"/>
-            <w:sz w:val="18"/>
-            <w:szCs w:val="18"/>
-            <w:lang w:val="es-ES_tradnl"/>
-          </w:rPr>
-          <w:t>é</w:t>
-        </w:r>
-      </w:ins>
-      <w:del w:id="22" w:author="González, C." w:date="2015-03-18T18:32:00Z">
-        <w:r>
-          <w:rPr>
-            <w:rFonts w:ascii="Arial" w:hAnsi="Arial" w:cs="Arial"/>
-            <w:sz w:val="18"/>
-            <w:szCs w:val="18"/>
-            <w:lang w:val="es-ES_tradnl"/>
-          </w:rPr>
-          <w:delText>e</w:delText>
-        </w:r>
-      </w:del>
+      <w:r>
+        <w:rPr>
+          <w:rFonts w:ascii="Arial" w:hAnsi="Arial" w:cs="Arial"/>
+          <w:sz w:val="18"/>
+          <w:szCs w:val="18"/>
+          <w:lang w:val="es-ES_tradnl"/>
+        </w:rPr>
+        <w:t>é</w:t>
+      </w:r>
       <w:r>
         <w:rPr>
           <w:rFonts w:ascii="Arial" w:hAnsi="Arial" w:cs="Arial"/>
@@ -2903,17 +2643,15 @@
         </w:rPr>
         <w:t>rica</w:t>
       </w:r>
-      <w:ins w:id="23" w:author="González, C." w:date="2015-03-18T18:32:00Z">
-        <w:r>
-          <w:rPr>
-            <w:rFonts w:ascii="Arial" w:hAnsi="Arial" w:cs="Arial"/>
-            <w:sz w:val="18"/>
-            <w:szCs w:val="18"/>
-            <w:lang w:val="es-ES_tradnl"/>
-          </w:rPr>
-          <w:t>.</w:t>
-        </w:r>
-      </w:ins>
+      <w:r>
+        <w:rPr>
+          <w:rFonts w:ascii="Arial" w:hAnsi="Arial" w:cs="Arial"/>
+          <w:sz w:val="18"/>
+          <w:szCs w:val="18"/>
+          <w:lang w:val="es-ES_tradnl"/>
+        </w:rPr>
+        <w:t>.</w:t>
+      </w:r>
     </w:p>
     <w:p>
       <w:pPr>
@@ -3575,28 +3313,15 @@
         </w:rPr>
         <w:t xml:space="preserve"> y acotado en los </w:t>
       </w:r>
-      <w:ins w:id="24" w:author="González, C." w:date="2015-03-18T18:32:00Z">
-        <w:r>
-          <w:rPr>
-            <w:rFonts w:ascii="Arial" w:hAnsi="Arial"/>
-            <w:sz w:val="18"/>
-            <w:szCs w:val="18"/>
-            <w:lang w:val="es-ES_tradnl"/>
-          </w:rPr>
-          <w:t>N</w:t>
-        </w:r>
-      </w:ins>
-      <w:del w:id="25" w:author="González, C." w:date="2015-03-18T18:32:00Z">
-        <w:r>
-          <w:rPr>
-            <w:rFonts w:ascii="Arial" w:hAnsi="Arial"/>
-            <w:sz w:val="18"/>
-            <w:szCs w:val="18"/>
-            <w:lang w:val="es-ES_tradnl"/>
-          </w:rPr>
-          <w:delText>n</w:delText>
-        </w:r>
-      </w:del>
+      <w:r>
+        <w:rPr>
+          <w:rFonts w:ascii="Arial" w:hAnsi="Arial"/>
+          <w:sz w:val="18"/>
+          <w:szCs w:val="18"/>
+          <w:lang w:val="es-ES_tradnl"/>
+        </w:rPr>
+        <w:t>n</w:t>
+      </w:r>
       <w:r>
         <w:rPr>
           <w:rFonts w:ascii="Arial" w:hAnsi="Arial"/>
@@ -3613,7 +3338,16 @@
           <w:szCs w:val="18"/>
           <w:lang w:val="es-ES_tradnl"/>
         </w:rPr>
-        <w:t>Reales</w:t>
+        <w:t>r</w:t>
+      </w:r>
+      <w:r>
+        <w:rPr>
+          <w:rFonts w:ascii="Arial" w:hAnsi="Arial"/>
+          <w:sz w:val="18"/>
+          <w:szCs w:val="18"/>
+          <w:lang w:val="es-ES_tradnl"/>
+        </w:rPr>
+        <w:t>eales</w:t>
       </w:r>
       <w:r>
         <w:rPr>
@@ -3711,69 +3445,7 @@
           <w:szCs w:val="18"/>
           <w:lang w:val="es-ES_tradnl"/>
         </w:rPr>
-        <w:t xml:space="preserve">el conjunto de los </w:t>
-      </w:r>
-      <w:ins w:id="26" w:author="González, C." w:date="2015-03-18T18:32:00Z">
-        <w:r>
-          <w:rPr>
-            <w:rFonts w:ascii="Arial" w:hAnsi="Arial" w:cs="Arial"/>
-            <w:sz w:val="18"/>
-            <w:szCs w:val="18"/>
-            <w:lang w:val="es-ES_tradnl"/>
-          </w:rPr>
-          <w:t>N</w:t>
-        </w:r>
-      </w:ins>
-      <w:del w:id="27" w:author="González, C." w:date="2015-03-18T18:32:00Z">
-        <w:r>
-          <w:rPr>
-            <w:rFonts w:ascii="Arial" w:hAnsi="Arial" w:cs="Arial"/>
-            <w:sz w:val="18"/>
-            <w:szCs w:val="18"/>
-            <w:lang w:val="es-ES_tradnl"/>
-          </w:rPr>
-          <w:delText>n</w:delText>
-        </w:r>
-      </w:del>
-      <w:r>
-        <w:rPr>
-          <w:rFonts w:ascii="Arial" w:hAnsi="Arial" w:cs="Arial"/>
-          <w:sz w:val="18"/>
-          <w:szCs w:val="18"/>
-          <w:lang w:val="es-ES_tradnl"/>
-        </w:rPr>
-        <w:t xml:space="preserve">úmeros </w:t>
-      </w:r>
-      <w:ins w:id="28" w:author="González, C." w:date="2015-03-18T18:33:00Z">
-        <w:r>
-          <w:rPr>
-            <w:rFonts w:ascii="Arial" w:hAnsi="Arial" w:cs="Arial"/>
-            <w:sz w:val="18"/>
-            <w:szCs w:val="18"/>
-            <w:lang w:val="es-ES_tradnl"/>
-          </w:rPr>
-          <w:t>R</w:t>
-        </w:r>
-      </w:ins>
-      <w:del w:id="29" w:author="González, C." w:date="2015-03-18T18:33:00Z">
-        <w:r>
-          <w:rPr>
-            <w:rFonts w:ascii="Arial" w:hAnsi="Arial" w:cs="Arial"/>
-            <w:sz w:val="18"/>
-            <w:szCs w:val="18"/>
-            <w:lang w:val="es-ES_tradnl"/>
-          </w:rPr>
-          <w:delText>r</w:delText>
-        </w:r>
-      </w:del>
-      <w:r>
-        <w:rPr>
-          <w:rFonts w:ascii="Arial" w:hAnsi="Arial" w:cs="Arial"/>
-          <w:sz w:val="18"/>
-          <w:szCs w:val="18"/>
-          <w:lang w:val="es-ES_tradnl"/>
-        </w:rPr>
-        <w:t>eales.</w:t>
+        <w:t>el conjunto de los números reales.</w:t>
       </w:r>
       <w:r>
         <w:rPr>
@@ -3927,17 +3599,15 @@
           <m:t>3≤x&lt;4}</m:t>
         </m:r>
       </m:oMath>
-      <w:ins w:id="30" w:author="González, C." w:date="2015-03-18T18:35:00Z">
-        <w:r>
-          <w:rPr>
-            <w:rFonts w:ascii="Arial" w:hAnsi="Arial" w:cs="Arial"/>
-            <w:sz w:val="18"/>
-            <w:szCs w:val="18"/>
-            <w:lang w:val="es-ES_tradnl"/>
-          </w:rPr>
-          <w:t>.</w:t>
-        </w:r>
-      </w:ins>
+      <w:r>
+        <w:rPr>
+          <w:rFonts w:ascii="Arial" w:hAnsi="Arial" w:cs="Arial"/>
+          <w:sz w:val="18"/>
+          <w:szCs w:val="18"/>
+          <w:lang w:val="es-ES_tradnl"/>
+        </w:rPr>
+        <w:t>.</w:t>
+      </w:r>
     </w:p>
     <w:p>
       <w:pPr>
@@ -3997,17 +3667,15 @@
           <m:t>x≤4}</m:t>
         </m:r>
       </m:oMath>
-      <w:ins w:id="31" w:author="González, C." w:date="2015-03-18T18:35:00Z">
-        <w:r>
-          <w:rPr>
-            <w:rFonts w:ascii="Arial" w:hAnsi="Arial" w:cs="Arial"/>
-            <w:sz w:val="18"/>
-            <w:szCs w:val="18"/>
-            <w:lang w:val="es-ES_tradnl"/>
-          </w:rPr>
-          <w:t>.</w:t>
-        </w:r>
-      </w:ins>
+      <w:r>
+        <w:rPr>
+          <w:rFonts w:ascii="Arial" w:hAnsi="Arial" w:cs="Arial"/>
+          <w:sz w:val="18"/>
+          <w:szCs w:val="18"/>
+          <w:lang w:val="es-ES_tradnl"/>
+        </w:rPr>
+        <w:t>.</w:t>
+      </w:r>
     </w:p>
     <w:p>
       <w:pPr>
@@ -4050,17 +3718,15 @@
           <m:t>3≤x}</m:t>
         </m:r>
       </m:oMath>
-      <w:ins w:id="32" w:author="González, C." w:date="2015-03-18T18:36:00Z">
-        <w:r>
-          <w:rPr>
-            <w:rFonts w:ascii="Arial" w:hAnsi="Arial" w:cs="Arial"/>
-            <w:sz w:val="18"/>
-            <w:szCs w:val="18"/>
-            <w:lang w:val="es-ES_tradnl"/>
-          </w:rPr>
-          <w:t>.</w:t>
-        </w:r>
-      </w:ins>
+      <w:r>
+        <w:rPr>
+          <w:rFonts w:ascii="Arial" w:hAnsi="Arial" w:cs="Arial"/>
+          <w:sz w:val="18"/>
+          <w:szCs w:val="18"/>
+          <w:lang w:val="es-ES_tradnl"/>
+        </w:rPr>
+        <w:t>.</w:t>
+      </w:r>
     </w:p>
     <w:p>
       <w:pPr>
@@ -4129,26 +3795,15 @@
           <m:t>3≤x≤4}</m:t>
         </m:r>
       </m:oMath>
-      <w:ins w:id="33" w:author="González, C." w:date="2015-03-18T18:36:00Z">
-        <w:r>
-          <w:rPr>
-            <w:rFonts w:ascii="Arial" w:hAnsi="Arial" w:cs="Arial"/>
-            <w:sz w:val="18"/>
-            <w:szCs w:val="18"/>
-            <w:lang w:val="es-ES_tradnl"/>
-            <w:rPrChange w:id="34" w:author="González, C." w:date="2015-03-18T18:36:00Z">
-              <w:rPr>
-                <w:rFonts w:ascii="Arial" w:hAnsi="Arial" w:cs="Arial"/>
-                <w:b/>
-                <w:sz w:val="18"/>
-                <w:szCs w:val="18"/>
-                <w:lang w:val="es-ES_tradnl"/>
-              </w:rPr>
-            </w:rPrChange>
-          </w:rPr>
-          <w:t>.</w:t>
-        </w:r>
-      </w:ins>
+      <w:r>
+        <w:rPr>
+          <w:rFonts w:ascii="Arial" w:hAnsi="Arial" w:cs="Arial"/>
+          <w:sz w:val="18"/>
+          <w:szCs w:val="18"/>
+          <w:lang w:val="es-ES_tradnl"/>
+        </w:rPr>
+        <w:t>.</w:t>
+      </w:r>
     </w:p>
     <w:p>
       <w:pPr>
@@ -4258,43 +3913,19 @@
         </w:rPr>
         <w:t>e las siguientes afirmaciones, NO es cierto que</w:t>
       </w:r>
-      <w:ins w:id="35" w:author="González, C." w:date="2015-03-18T18:33:00Z">
-        <w:r>
-          <w:rPr>
-            <w:rFonts w:ascii="Arial" w:hAnsi="Arial"/>
-            <w:sz w:val="18"/>
-            <w:szCs w:val="18"/>
-            <w:lang w:val="es-ES_tradnl"/>
-          </w:rPr>
-          <w:t>:</w:t>
-        </w:r>
-      </w:ins>
-      <w:del w:id="36" w:author="González, C." w:date="2015-03-18T18:33:00Z">
-        <w:r>
-          <w:rPr>
-            <w:rFonts w:ascii="Arial" w:hAnsi="Arial"/>
-            <w:sz w:val="18"/>
-            <w:szCs w:val="18"/>
-            <w:lang w:val="es-ES_tradnl"/>
-          </w:rPr>
-          <w:delText xml:space="preserve"> </w:delText>
-        </w:r>
-      </w:del>
-    </w:p>
-    <w:p>
-      <w:pPr>
-        <w:rPr>
-          <w:rFonts w:ascii="Arial" w:hAnsi="Arial" w:cs="Arial"/>
-          <w:sz w:val="18"/>
-          <w:szCs w:val="18"/>
-          <w:lang w:val="es-ES_tradnl"/>
-        </w:rPr>
-      </w:pPr>
-    </w:p>
-    <w:p>
-      <w:pPr>
-        <w:rPr>
-          <w:del w:id="37" w:author="González, C." w:date="2015-03-18T18:33:00Z"/>
+      <w:r>
+        <w:rPr>
+          <w:rFonts w:ascii="Arial" w:hAnsi="Arial"/>
+          <w:sz w:val="18"/>
+          <w:szCs w:val="18"/>
+          <w:lang w:val="es-ES_tradnl"/>
+        </w:rPr>
+        <w:t>:</w:t>
+      </w:r>
+    </w:p>
+    <w:p>
+      <w:pPr>
+        <w:rPr>
           <w:rFonts w:ascii="Arial" w:hAnsi="Arial" w:cs="Arial"/>
           <w:sz w:val="18"/>
           <w:szCs w:val="18"/>
@@ -4490,17 +4121,15 @@
           </m:e>
         </m:d>
       </m:oMath>
-      <w:ins w:id="38" w:author="González, C." w:date="2015-03-18T18:36:00Z">
-        <w:r>
-          <w:rPr>
-            <w:rFonts w:ascii="Arial" w:hAnsi="Arial" w:cs="Arial"/>
-            <w:sz w:val="18"/>
-            <w:szCs w:val="18"/>
-            <w:lang w:val="es-ES_tradnl"/>
-          </w:rPr>
-          <w:t>.</w:t>
-        </w:r>
-      </w:ins>
+      <w:r>
+        <w:rPr>
+          <w:rFonts w:ascii="Arial" w:hAnsi="Arial" w:cs="Arial"/>
+          <w:sz w:val="18"/>
+          <w:szCs w:val="18"/>
+          <w:lang w:val="es-ES_tradnl"/>
+        </w:rPr>
+        <w:t>.</w:t>
+      </w:r>
     </w:p>
     <w:p>
       <w:pPr>
@@ -4554,26 +4183,16 @@
           </m:e>
         </m:d>
       </m:oMath>
-      <w:ins w:id="39" w:author="González, C." w:date="2015-03-18T18:36:00Z">
-        <w:r>
-          <w:rPr>
-            <w:rFonts w:ascii="Arial" w:hAnsi="Arial" w:cs="Arial"/>
-            <w:sz w:val="18"/>
-            <w:szCs w:val="18"/>
-            <w:lang w:val="es-ES_tradnl"/>
-            <w:rPrChange w:id="40" w:author="González, C." w:date="2015-03-18T18:36:00Z">
-              <w:rPr>
-                <w:rFonts w:ascii="Arial" w:hAnsi="Arial" w:cs="Arial"/>
-                <w:b/>
-                <w:sz w:val="18"/>
-                <w:szCs w:val="18"/>
-                <w:lang w:val="es-ES_tradnl"/>
-              </w:rPr>
-            </w:rPrChange>
-          </w:rPr>
-          <w:t>.</w:t>
-        </w:r>
-      </w:ins>
+      <w:r>
+        <w:rPr>
+          <w:rFonts w:ascii="Arial" w:hAnsi="Arial" w:cs="Arial"/>
+          <w:b/>
+          <w:sz w:val="18"/>
+          <w:szCs w:val="18"/>
+          <w:lang w:val="es-ES_tradnl"/>
+        </w:rPr>
+        <w:t>.</w:t>
+      </w:r>
     </w:p>
     <w:p>
       <w:pPr>
@@ -4619,17 +4238,15 @@
           </m:e>
         </m:d>
       </m:oMath>
-      <w:ins w:id="41" w:author="González, C." w:date="2015-03-18T18:36:00Z">
-        <w:r>
-          <w:rPr>
-            <w:rFonts w:ascii="Arial" w:hAnsi="Arial" w:cs="Arial"/>
-            <w:sz w:val="18"/>
-            <w:szCs w:val="18"/>
-            <w:lang w:val="es-ES_tradnl"/>
-          </w:rPr>
-          <w:t>.</w:t>
-        </w:r>
-      </w:ins>
+      <w:r>
+        <w:rPr>
+          <w:rFonts w:ascii="Arial" w:hAnsi="Arial" w:cs="Arial"/>
+          <w:sz w:val="18"/>
+          <w:szCs w:val="18"/>
+          <w:lang w:val="es-ES_tradnl"/>
+        </w:rPr>
+        <w:t>.</w:t>
+      </w:r>
     </w:p>
     <w:p>
       <w:pPr>
@@ -4677,33 +4294,19 @@
           <m:t>∈(1, 2)</m:t>
         </m:r>
       </m:oMath>
-      <w:ins w:id="42" w:author="González, C." w:date="2015-03-18T18:36:00Z">
-        <w:r>
-          <w:rPr>
-            <w:rFonts w:ascii="Arial" w:hAnsi="Arial" w:cs="Arial"/>
-            <w:sz w:val="18"/>
-            <w:szCs w:val="18"/>
-            <w:lang w:val="es-ES_tradnl"/>
-          </w:rPr>
-          <w:t>.</w:t>
-        </w:r>
-      </w:ins>
-    </w:p>
-    <w:p>
-      <w:pPr>
-        <w:rPr>
-          <w:rFonts w:ascii="Arial" w:hAnsi="Arial"/>
-          <w:sz w:val="18"/>
-          <w:szCs w:val="18"/>
-          <w:highlight w:val="green"/>
-          <w:lang w:val="es-ES_tradnl"/>
-        </w:rPr>
-      </w:pPr>
-    </w:p>
-    <w:p>
-      <w:pPr>
-        <w:rPr>
-          <w:del w:id="43" w:author="González, C." w:date="2015-03-18T18:33:00Z"/>
+      <w:r>
+        <w:rPr>
+          <w:rFonts w:ascii="Arial" w:hAnsi="Arial" w:cs="Arial"/>
+          <w:sz w:val="18"/>
+          <w:szCs w:val="18"/>
+          <w:lang w:val="es-ES_tradnl"/>
+        </w:rPr>
+        <w:t>.</w:t>
+      </w:r>
+    </w:p>
+    <w:p>
+      <w:pPr>
+        <w:rPr>
           <w:rFonts w:ascii="Arial" w:hAnsi="Arial"/>
           <w:sz w:val="18"/>
           <w:szCs w:val="18"/>
@@ -4908,28 +4511,15 @@
         </w:rPr>
         <w:t xml:space="preserve">Es la forma como se expresa el intervalo acotado y cerrado en el conjunto de los </w:t>
       </w:r>
-      <w:del w:id="44" w:author="González, C." w:date="2015-03-18T18:33:00Z">
-        <w:r>
-          <w:rPr>
-            <w:rFonts w:ascii="Arial" w:hAnsi="Arial" w:cs="Arial"/>
-            <w:sz w:val="18"/>
-            <w:szCs w:val="18"/>
-            <w:lang w:val="es-ES_tradnl"/>
-          </w:rPr>
-          <w:delText>n</w:delText>
-        </w:r>
-      </w:del>
-      <w:ins w:id="45" w:author="González, C." w:date="2015-03-18T18:33:00Z">
-        <w:r>
-          <w:rPr>
-            <w:rFonts w:ascii="Arial" w:hAnsi="Arial" w:cs="Arial"/>
-            <w:sz w:val="18"/>
-            <w:szCs w:val="18"/>
-            <w:lang w:val="es-ES_tradnl"/>
-          </w:rPr>
-          <w:t>N</w:t>
-        </w:r>
-      </w:ins>
+      <w:r>
+        <w:rPr>
+          <w:rFonts w:ascii="Arial" w:hAnsi="Arial" w:cs="Arial"/>
+          <w:sz w:val="18"/>
+          <w:szCs w:val="18"/>
+          <w:lang w:val="es-ES_tradnl"/>
+        </w:rPr>
+        <w:t>n</w:t>
+      </w:r>
       <w:r>
         <w:rPr>
           <w:rFonts w:ascii="Arial" w:hAnsi="Arial" w:cs="Arial"/>
@@ -4939,28 +4529,15 @@
         </w:rPr>
         <w:t xml:space="preserve">úmeros </w:t>
       </w:r>
-      <w:ins w:id="46" w:author="González, C." w:date="2015-03-18T18:33:00Z">
-        <w:r>
-          <w:rPr>
-            <w:rFonts w:ascii="Arial" w:hAnsi="Arial" w:cs="Arial"/>
-            <w:sz w:val="18"/>
-            <w:szCs w:val="18"/>
-            <w:lang w:val="es-ES_tradnl"/>
-          </w:rPr>
-          <w:t>R</w:t>
-        </w:r>
-      </w:ins>
-      <w:del w:id="47" w:author="González, C." w:date="2015-03-18T18:33:00Z">
-        <w:r>
-          <w:rPr>
-            <w:rFonts w:ascii="Arial" w:hAnsi="Arial" w:cs="Arial"/>
-            <w:sz w:val="18"/>
-            <w:szCs w:val="18"/>
-            <w:lang w:val="es-ES_tradnl"/>
-          </w:rPr>
-          <w:delText>r</w:delText>
-        </w:r>
-      </w:del>
+      <w:r>
+        <w:rPr>
+          <w:rFonts w:ascii="Arial" w:hAnsi="Arial" w:cs="Arial"/>
+          <w:sz w:val="18"/>
+          <w:szCs w:val="18"/>
+          <w:lang w:val="es-ES_tradnl"/>
+        </w:rPr>
+        <w:t>r</w:t>
+      </w:r>
       <w:r>
         <w:rPr>
           <w:rFonts w:ascii="Arial" w:hAnsi="Arial" w:cs="Arial"/>
@@ -5151,17 +4728,15 @@
           </m:e>
         </m:d>
       </m:oMath>
-      <w:ins w:id="48" w:author="González, C." w:date="2015-03-18T18:36:00Z">
-        <w:r>
-          <w:rPr>
-            <w:rFonts w:ascii="Arial" w:hAnsi="Arial" w:cs="Arial"/>
-            <w:sz w:val="18"/>
-            <w:szCs w:val="18"/>
-            <w:lang w:val="es-ES_tradnl"/>
-          </w:rPr>
-          <w:t>.</w:t>
-        </w:r>
-      </w:ins>
+      <w:r>
+        <w:rPr>
+          <w:rFonts w:ascii="Arial" w:hAnsi="Arial" w:cs="Arial"/>
+          <w:sz w:val="18"/>
+          <w:szCs w:val="18"/>
+          <w:lang w:val="es-ES_tradnl"/>
+        </w:rPr>
+        <w:t>.</w:t>
+      </w:r>
     </w:p>
     <w:p>
       <w:pPr>
@@ -5183,17 +4758,15 @@
           <m:t>(0,2)⊆[1,∞)</m:t>
         </m:r>
       </m:oMath>
-      <w:ins w:id="49" w:author="González, C." w:date="2015-03-18T18:36:00Z">
-        <w:r>
-          <w:rPr>
-            <w:rFonts w:ascii="Arial" w:hAnsi="Arial" w:cs="Arial"/>
-            <w:sz w:val="18"/>
-            <w:szCs w:val="18"/>
-            <w:lang w:val="es-ES_tradnl"/>
-          </w:rPr>
-          <w:t>.</w:t>
-        </w:r>
-      </w:ins>
+      <w:r>
+        <w:rPr>
+          <w:rFonts w:ascii="Arial" w:hAnsi="Arial" w:cs="Arial"/>
+          <w:sz w:val="18"/>
+          <w:szCs w:val="18"/>
+          <w:lang w:val="es-ES_tradnl"/>
+        </w:rPr>
+        <w:t>.</w:t>
+      </w:r>
     </w:p>
     <w:p>
       <w:pPr>
@@ -5248,26 +4821,16 @@
           </m:e>
         </m:d>
       </m:oMath>
-      <w:ins w:id="50" w:author="González, C." w:date="2015-03-18T18:36:00Z">
-        <w:r>
-          <w:rPr>
-            <w:rFonts w:ascii="Arial" w:hAnsi="Arial" w:cs="Arial"/>
-            <w:sz w:val="18"/>
-            <w:szCs w:val="18"/>
-            <w:lang w:val="es-ES_tradnl"/>
-            <w:rPrChange w:id="51" w:author="González, C." w:date="2015-03-18T18:36:00Z">
-              <w:rPr>
-                <w:rFonts w:ascii="Arial" w:hAnsi="Arial" w:cs="Arial"/>
-                <w:b/>
-                <w:sz w:val="18"/>
-                <w:szCs w:val="18"/>
-                <w:lang w:val="es-ES_tradnl"/>
-              </w:rPr>
-            </w:rPrChange>
-          </w:rPr>
-          <w:t>.</w:t>
-        </w:r>
-      </w:ins>
+      <w:r>
+        <w:rPr>
+          <w:rFonts w:ascii="Arial" w:hAnsi="Arial" w:cs="Arial"/>
+          <w:b/>
+          <w:sz w:val="18"/>
+          <w:szCs w:val="18"/>
+          <w:lang w:val="es-ES_tradnl"/>
+        </w:rPr>
+        <w:t>.</w:t>
+      </w:r>
     </w:p>
     <w:p>
       <w:pPr>
@@ -5390,17 +4953,15 @@
           </m:e>
         </m:d>
       </m:oMath>
-      <w:ins w:id="52" w:author="González, C." w:date="2015-03-18T18:36:00Z">
-        <w:r>
-          <w:rPr>
-            <w:rFonts w:ascii="Arial" w:hAnsi="Arial" w:cs="Arial"/>
-            <w:sz w:val="18"/>
-            <w:szCs w:val="18"/>
-            <w:lang w:val="es-ES_tradnl"/>
-          </w:rPr>
-          <w:t>.</w:t>
-        </w:r>
-      </w:ins>
+      <w:r>
+        <w:rPr>
+          <w:rFonts w:ascii="Arial" w:hAnsi="Arial" w:cs="Arial"/>
+          <w:sz w:val="18"/>
+          <w:szCs w:val="18"/>
+          <w:lang w:val="es-ES_tradnl"/>
+        </w:rPr>
+        <w:t>.</w:t>
+      </w:r>
     </w:p>
     <w:p>
       <w:pPr>
@@ -5608,17 +5169,6 @@
     <w:p>
       <w:pPr>
         <w:rPr>
-          <w:del w:id="53" w:author="González, C." w:date="2015-03-18T18:33:00Z"/>
-          <w:rFonts w:ascii="Arial" w:hAnsi="Arial" w:cs="Arial"/>
-          <w:sz w:val="18"/>
-          <w:szCs w:val="18"/>
-          <w:lang w:val="es-ES_tradnl"/>
-        </w:rPr>
-      </w:pPr>
-    </w:p>
-    <w:p>
-      <w:pPr>
-        <w:rPr>
           <w:rFonts w:ascii="Arial" w:hAnsi="Arial" w:cs="Arial"/>
           <w:sz w:val="18"/>
           <w:szCs w:val="18"/>
@@ -5657,17 +5207,6 @@
         </w:rPr>
         <w:t xml:space="preserve"> caracteres máximo)</w:t>
       </w:r>
-    </w:p>
-    <w:p>
-      <w:pPr>
-        <w:rPr>
-          <w:del w:id="54" w:author="González, C." w:date="2015-03-18T18:33:00Z"/>
-          <w:rFonts w:ascii="Arial" w:hAnsi="Arial" w:cs="Arial"/>
-          <w:sz w:val="18"/>
-          <w:szCs w:val="18"/>
-          <w:lang w:val="es-ES_tradnl"/>
-        </w:rPr>
-      </w:pPr>
     </w:p>
     <w:p>
       <w:pPr>
@@ -5763,17 +5302,6 @@
     <w:p>
       <w:pPr>
         <w:rPr>
-          <w:rFonts w:ascii="Arial" w:hAnsi="Arial" w:cs="Arial"/>
-          <w:sz w:val="18"/>
-          <w:szCs w:val="18"/>
-          <w:lang w:val="es-ES_tradnl"/>
-        </w:rPr>
-      </w:pPr>
-    </w:p>
-    <w:p>
-      <w:pPr>
-        <w:rPr>
-          <w:del w:id="55" w:author="González, C." w:date="2015-03-18T18:34:00Z"/>
           <w:rFonts w:ascii="Arial" w:hAnsi="Arial" w:cs="Arial"/>
           <w:sz w:val="18"/>
           <w:szCs w:val="18"/>
@@ -5801,17 +5329,15 @@
           <m:t>(-∞,10)</m:t>
         </m:r>
       </m:oMath>
-      <w:ins w:id="56" w:author="González, C." w:date="2015-03-18T18:37:00Z">
-        <w:r>
-          <w:rPr>
-            <w:rFonts w:ascii="Arial" w:hAnsi="Arial" w:cs="Arial"/>
-            <w:sz w:val="18"/>
-            <w:szCs w:val="18"/>
-            <w:lang w:val="es-ES_tradnl"/>
-          </w:rPr>
-          <w:t>.</w:t>
-        </w:r>
-      </w:ins>
+      <w:r>
+        <w:rPr>
+          <w:rFonts w:ascii="Arial" w:hAnsi="Arial" w:cs="Arial"/>
+          <w:sz w:val="18"/>
+          <w:szCs w:val="18"/>
+          <w:lang w:val="es-ES_tradnl"/>
+        </w:rPr>
+        <w:t>.</w:t>
+      </w:r>
       <w:r>
         <w:rPr>
           <w:rFonts w:ascii="Arial" w:hAnsi="Arial" w:cs="Arial"/>
@@ -5842,17 +5368,15 @@
           <m:t>[8, ∞)</m:t>
         </m:r>
       </m:oMath>
-      <w:ins w:id="57" w:author="González, C." w:date="2015-03-18T18:37:00Z">
-        <w:r>
-          <w:rPr>
-            <w:rFonts w:ascii="Arial" w:hAnsi="Arial" w:cs="Arial"/>
-            <w:sz w:val="18"/>
-            <w:szCs w:val="18"/>
-            <w:lang w:val="es-ES_tradnl"/>
-          </w:rPr>
-          <w:t>.</w:t>
-        </w:r>
-      </w:ins>
+      <w:r>
+        <w:rPr>
+          <w:rFonts w:ascii="Arial" w:hAnsi="Arial" w:cs="Arial"/>
+          <w:sz w:val="18"/>
+          <w:szCs w:val="18"/>
+          <w:lang w:val="es-ES_tradnl"/>
+        </w:rPr>
+        <w:t>.</w:t>
+      </w:r>
       <w:r>
         <w:rPr>
           <w:rFonts w:ascii="Arial" w:hAnsi="Arial" w:cs="Arial"/>
@@ -5904,26 +5428,16 @@
           </m:e>
         </m:d>
       </m:oMath>
-      <w:ins w:id="58" w:author="González, C." w:date="2015-03-18T18:37:00Z">
-        <w:r>
-          <w:rPr>
-            <w:rFonts w:ascii="Arial" w:hAnsi="Arial" w:cs="Arial"/>
-            <w:sz w:val="18"/>
-            <w:szCs w:val="18"/>
-            <w:lang w:val="es-ES_tradnl"/>
-            <w:rPrChange w:id="59" w:author="González, C." w:date="2015-03-18T18:37:00Z">
-              <w:rPr>
-                <w:rFonts w:ascii="Arial" w:hAnsi="Arial" w:cs="Arial"/>
-                <w:b/>
-                <w:sz w:val="18"/>
-                <w:szCs w:val="18"/>
-                <w:lang w:val="es-ES_tradnl"/>
-              </w:rPr>
-            </w:rPrChange>
-          </w:rPr>
-          <w:t>.</w:t>
-        </w:r>
-      </w:ins>
+      <w:r>
+        <w:rPr>
+          <w:rFonts w:ascii="Arial" w:hAnsi="Arial" w:cs="Arial"/>
+          <w:b/>
+          <w:sz w:val="18"/>
+          <w:szCs w:val="18"/>
+          <w:lang w:val="es-ES_tradnl"/>
+        </w:rPr>
+        <w:t>.</w:t>
+      </w:r>
       <w:r>
         <w:rPr>
           <w:rFonts w:ascii="Arial" w:hAnsi="Arial" w:cs="Arial"/>
@@ -5970,17 +5484,6 @@
             </m:r>
           </m:e>
         </m:d>
-        <w:ins w:id="60" w:author="González, C." w:date="2015-03-18T18:37:00Z">
-          <m:r>
-            <w:rPr>
-              <w:rFonts w:ascii="Cambria Math" w:hAnsi="Cambria Math" w:cs="Arial"/>
-              <w:sz w:val="18"/>
-              <w:szCs w:val="18"/>
-              <w:lang w:val="es-ES_tradnl"/>
-            </w:rPr>
-            <m:t>.</m:t>
-          </m:r>
-        </w:ins>
         <m:r>
           <w:rPr>
             <w:rFonts w:ascii="Cambria Math" w:hAnsi="Cambria Math" w:cs="Arial"/>
@@ -5988,7 +5491,7 @@
             <w:szCs w:val="18"/>
             <w:lang w:val="es-ES_tradnl"/>
           </w:rPr>
-          <m:t xml:space="preserve"> </m:t>
+          <m:t xml:space="preserve">. </m:t>
         </m:r>
       </m:oMath>
       <w:r>
@@ -6021,17 +5524,15 @@
           <m:t>(3 ,∞)</m:t>
         </m:r>
       </m:oMath>
-      <w:ins w:id="61" w:author="González, C." w:date="2015-03-18T18:37:00Z">
-        <w:r>
-          <w:rPr>
-            <w:rFonts w:ascii="Arial" w:hAnsi="Arial" w:cs="Arial"/>
-            <w:sz w:val="18"/>
-            <w:szCs w:val="18"/>
-            <w:lang w:val="es-ES_tradnl"/>
-          </w:rPr>
-          <w:t>.</w:t>
-        </w:r>
-      </w:ins>
+      <w:r>
+        <w:rPr>
+          <w:rFonts w:ascii="Arial" w:hAnsi="Arial" w:cs="Arial"/>
+          <w:sz w:val="18"/>
+          <w:szCs w:val="18"/>
+          <w:lang w:val="es-ES_tradnl"/>
+        </w:rPr>
+        <w:t>.</w:t>
+      </w:r>
       <w:r>
         <w:rPr>
           <w:rFonts w:ascii="Arial" w:hAnsi="Arial" w:cs="Arial"/>
@@ -6501,17 +6002,15 @@
           <m:t>(-∞,∞)</m:t>
         </m:r>
       </m:oMath>
-      <w:ins w:id="62" w:author="González, C." w:date="2015-03-18T18:37:00Z">
-        <w:r>
-          <w:rPr>
-            <w:rFonts w:ascii="Arial" w:hAnsi="Arial" w:cs="Arial"/>
-            <w:sz w:val="18"/>
-            <w:szCs w:val="18"/>
-            <w:lang w:val="es-ES_tradnl"/>
-          </w:rPr>
-          <w:t>.</w:t>
-        </w:r>
-      </w:ins>
+      <w:r>
+        <w:rPr>
+          <w:rFonts w:ascii="Arial" w:hAnsi="Arial" w:cs="Arial"/>
+          <w:sz w:val="18"/>
+          <w:szCs w:val="18"/>
+          <w:lang w:val="es-ES_tradnl"/>
+        </w:rPr>
+        <w:t>.</w:t>
+      </w:r>
       <w:r>
         <w:rPr>
           <w:rFonts w:ascii="Arial" w:hAnsi="Arial" w:cs="Arial"/>
@@ -6542,17 +6041,15 @@
           <m:t>[8, 9]</m:t>
         </m:r>
       </m:oMath>
-      <w:ins w:id="63" w:author="González, C." w:date="2015-03-18T18:37:00Z">
-        <w:r>
-          <w:rPr>
-            <w:rFonts w:ascii="Arial" w:hAnsi="Arial" w:cs="Arial"/>
-            <w:sz w:val="18"/>
-            <w:szCs w:val="18"/>
-            <w:lang w:val="es-ES_tradnl"/>
-          </w:rPr>
-          <w:t>.</w:t>
-        </w:r>
-      </w:ins>
+      <w:r>
+        <w:rPr>
+          <w:rFonts w:ascii="Arial" w:hAnsi="Arial" w:cs="Arial"/>
+          <w:sz w:val="18"/>
+          <w:szCs w:val="18"/>
+          <w:lang w:val="es-ES_tradnl"/>
+        </w:rPr>
+        <w:t>.</w:t>
+      </w:r>
       <w:r>
         <w:rPr>
           <w:rFonts w:ascii="Arial" w:hAnsi="Arial" w:cs="Arial"/>
@@ -6604,17 +6101,15 @@
           </m:e>
         </m:d>
       </m:oMath>
-      <w:ins w:id="64" w:author="González, C." w:date="2015-03-18T18:37:00Z">
-        <w:r>
-          <w:rPr>
-            <w:rFonts w:ascii="Arial" w:hAnsi="Arial" w:cs="Arial"/>
-            <w:sz w:val="18"/>
-            <w:szCs w:val="18"/>
-            <w:lang w:val="es-ES_tradnl"/>
-          </w:rPr>
-          <w:t>.</w:t>
-        </w:r>
-      </w:ins>
+      <w:r>
+        <w:rPr>
+          <w:rFonts w:ascii="Arial" w:hAnsi="Arial" w:cs="Arial"/>
+          <w:sz w:val="18"/>
+          <w:szCs w:val="18"/>
+          <w:lang w:val="es-ES_tradnl"/>
+        </w:rPr>
+        <w:t>.</w:t>
+      </w:r>
       <w:r>
         <w:rPr>
           <w:rFonts w:ascii="Arial" w:hAnsi="Arial" w:cs="Arial"/>
@@ -6661,40 +6156,16 @@
             </m:r>
           </m:e>
         </m:d>
-        <w:del w:id="65" w:author="González, C." w:date="2015-03-18T18:37:00Z">
-          <m:r>
-            <w:rPr>
-              <w:rFonts w:ascii="Cambria Math" w:hAnsi="Cambria Math" w:cs="Arial"/>
-              <w:sz w:val="18"/>
-              <w:szCs w:val="18"/>
-              <w:lang w:val="es-ES_tradnl"/>
-            </w:rPr>
-            <m:t xml:space="preserve"> </m:t>
-          </m:r>
-        </w:del>
       </m:oMath>
-      <w:del w:id="66" w:author="González, C." w:date="2015-03-18T18:37:00Z">
-        <w:r>
-          <w:rPr>
-            <w:rFonts w:ascii="Arial" w:hAnsi="Arial" w:cs="Arial"/>
-            <w:sz w:val="18"/>
-            <w:szCs w:val="18"/>
-            <w:lang w:val="es-ES_tradnl"/>
-          </w:rPr>
-          <w:delText xml:space="preserve"> </w:delText>
-        </w:r>
-      </w:del>
-      <w:ins w:id="67" w:author="González, C." w:date="2015-03-18T18:37:00Z">
-        <w:r>
-          <w:rPr>
-            <w:rFonts w:ascii="Arial" w:hAnsi="Arial" w:cs="Arial"/>
-            <w:sz w:val="18"/>
-            <w:szCs w:val="18"/>
-            <w:lang w:val="es-ES_tradnl"/>
-          </w:rPr>
-          <w:t>.</w:t>
-        </w:r>
-      </w:ins>
+      <w:r>
+        <w:rPr>
+          <w:rFonts w:ascii="Arial" w:hAnsi="Arial" w:cs="Arial"/>
+          <w:sz w:val="18"/>
+          <w:szCs w:val="18"/>
+          <w:lang w:val="es-ES_tradnl"/>
+        </w:rPr>
+        <w:t>.</w:t>
+      </w:r>
     </w:p>
     <w:p>
       <w:pPr>
@@ -6716,28 +6187,15 @@
           <m:t>(3 ,∞)</m:t>
         </m:r>
       </m:oMath>
-      <w:ins w:id="68" w:author="González, C." w:date="2015-03-18T18:37:00Z">
-        <w:r>
-          <w:rPr>
-            <w:rFonts w:ascii="Arial" w:hAnsi="Arial" w:cs="Arial"/>
-            <w:sz w:val="18"/>
-            <w:szCs w:val="18"/>
-            <w:lang w:val="es-ES_tradnl"/>
-          </w:rPr>
-          <w:t>.</w:t>
-        </w:r>
-      </w:ins>
-      <w:del w:id="69" w:author="González, C." w:date="2015-03-18T18:37:00Z">
-        <w:r>
-          <w:rPr>
-            <w:rFonts w:ascii="Arial" w:hAnsi="Arial" w:cs="Arial"/>
-            <w:sz w:val="18"/>
-            <w:szCs w:val="18"/>
-            <w:lang w:val="es-ES_tradnl"/>
-          </w:rPr>
-          <w:delText xml:space="preserve"> </w:delText>
-        </w:r>
-      </w:del>
+      <w:r>
+        <w:rPr>
+          <w:rFonts w:ascii="Arial" w:hAnsi="Arial" w:cs="Arial"/>
+          <w:sz w:val="18"/>
+          <w:szCs w:val="18"/>
+          <w:lang w:val="es-ES_tradnl"/>
+        </w:rPr>
+        <w:t>.</w:t>
+      </w:r>
     </w:p>
     <w:p>
       <w:pPr>
@@ -7106,17 +6564,6 @@
     <w:p>
       <w:pPr>
         <w:rPr>
-          <w:del w:id="70" w:author="González, C." w:date="2015-03-18T18:34:00Z"/>
-          <w:rFonts w:ascii="Arial" w:hAnsi="Arial" w:cs="Arial"/>
-          <w:sz w:val="18"/>
-          <w:szCs w:val="18"/>
-          <w:lang w:val="es-ES_tradnl"/>
-        </w:rPr>
-      </w:pPr>
-    </w:p>
-    <w:p>
-      <w:pPr>
-        <w:rPr>
           <w:rFonts w:ascii="Arial" w:hAnsi="Arial" w:cs="Arial"/>
           <w:b/>
           <w:sz w:val="18"/>
@@ -7216,20 +6663,18 @@
             </m:ctrlPr>
           </m:e>
         </m:d>
-        <w:ins w:id="71" w:author="González, C." w:date="2015-03-18T18:37:00Z">
-          <m:r>
-            <m:rPr>
-              <m:sty m:val="p"/>
-            </m:rPr>
-            <w:rPr>
-              <w:rFonts w:ascii="Cambria Math" w:hAnsi="Cambria Math" w:cs="Arial"/>
-              <w:sz w:val="18"/>
-              <w:szCs w:val="18"/>
-              <w:lang w:val="es-ES_tradnl"/>
-            </w:rPr>
-            <m:t>.</m:t>
-          </m:r>
-        </w:ins>
+        <m:r>
+          <m:rPr>
+            <m:sty m:val="p"/>
+          </m:rPr>
+          <w:rPr>
+            <w:rFonts w:ascii="Cambria Math" w:hAnsi="Cambria Math" w:cs="Arial"/>
+            <w:sz w:val="18"/>
+            <w:szCs w:val="18"/>
+            <w:lang w:val="es-ES_tradnl"/>
+          </w:rPr>
+          <m:t>.</m:t>
+        </m:r>
       </m:oMath>
       <w:r>
         <w:rPr>
@@ -7278,17 +6723,15 @@
           </m:e>
         </m:d>
       </m:oMath>
-      <w:ins w:id="72" w:author="González, C." w:date="2015-03-18T18:37:00Z">
-        <w:r>
-          <w:rPr>
-            <w:rFonts w:ascii="Arial" w:hAnsi="Arial" w:cs="Arial"/>
-            <w:sz w:val="18"/>
-            <w:szCs w:val="18"/>
-            <w:lang w:val="es-ES_tradnl"/>
-          </w:rPr>
-          <w:t>.</w:t>
-        </w:r>
-      </w:ins>
+      <w:r>
+        <w:rPr>
+          <w:rFonts w:ascii="Arial" w:hAnsi="Arial" w:cs="Arial"/>
+          <w:sz w:val="18"/>
+          <w:szCs w:val="18"/>
+          <w:lang w:val="es-ES_tradnl"/>
+        </w:rPr>
+        <w:t>.</w:t>
+      </w:r>
       <w:r>
         <w:rPr>
           <w:rFonts w:ascii="Arial" w:hAnsi="Arial" w:cs="Arial"/>
@@ -7347,28 +6790,15 @@
           <m:t>∞,-2)∪(8, ∞)</m:t>
         </m:r>
       </m:oMath>
-      <w:ins w:id="73" w:author="González, C." w:date="2015-03-18T18:38:00Z">
-        <w:r>
-          <w:rPr>
-            <w:rFonts w:ascii="Arial" w:hAnsi="Arial" w:cs="Arial"/>
-            <w:sz w:val="18"/>
-            <w:szCs w:val="18"/>
-            <w:lang w:val="es-ES_tradnl"/>
-          </w:rPr>
-          <w:t>.</w:t>
-        </w:r>
-      </w:ins>
-      <w:del w:id="74" w:author="González, C." w:date="2015-03-18T18:38:00Z">
-        <w:r>
-          <w:rPr>
-            <w:rFonts w:ascii="Arial" w:hAnsi="Arial" w:cs="Arial"/>
-            <w:sz w:val="18"/>
-            <w:szCs w:val="18"/>
-            <w:lang w:val="es-ES_tradnl"/>
-          </w:rPr>
-          <w:delText xml:space="preserve"> </w:delText>
-        </w:r>
-      </w:del>
+      <w:r>
+        <w:rPr>
+          <w:rFonts w:ascii="Arial" w:hAnsi="Arial" w:cs="Arial"/>
+          <w:sz w:val="18"/>
+          <w:szCs w:val="18"/>
+          <w:lang w:val="es-ES_tradnl"/>
+        </w:rPr>
+        <w:t>.</w:t>
+      </w:r>
     </w:p>
     <w:p>
       <w:pPr>
@@ -7390,17 +6820,15 @@
           <m:t>(11,∞)</m:t>
         </m:r>
       </m:oMath>
-      <w:ins w:id="75" w:author="González, C." w:date="2015-03-18T18:38:00Z">
-        <w:r>
-          <w:rPr>
-            <w:rFonts w:ascii="Arial" w:hAnsi="Arial" w:cs="Arial"/>
-            <w:sz w:val="18"/>
-            <w:szCs w:val="18"/>
-            <w:lang w:val="es-ES_tradnl"/>
-          </w:rPr>
-          <w:t>.</w:t>
-        </w:r>
-      </w:ins>
+      <w:r>
+        <w:rPr>
+          <w:rFonts w:ascii="Arial" w:hAnsi="Arial" w:cs="Arial"/>
+          <w:sz w:val="18"/>
+          <w:szCs w:val="18"/>
+          <w:lang w:val="es-ES_tradnl"/>
+        </w:rPr>
+        <w:t>.</w:t>
+      </w:r>
       <w:r>
         <w:rPr>
           <w:rFonts w:ascii="Arial" w:hAnsi="Arial" w:cs="Arial"/>
@@ -7456,17 +6884,15 @@
           <m:t>∪(8,11]</m:t>
         </m:r>
       </m:oMath>
-      <w:ins w:id="76" w:author="González, C." w:date="2015-03-18T18:38:00Z">
-        <w:r>
-          <w:rPr>
-            <w:rFonts w:ascii="Arial" w:hAnsi="Arial" w:cs="Arial"/>
-            <w:sz w:val="18"/>
-            <w:szCs w:val="18"/>
-            <w:lang w:val="es-ES_tradnl"/>
-          </w:rPr>
-          <w:t>.</w:t>
-        </w:r>
-      </w:ins>
+      <w:r>
+        <w:rPr>
+          <w:rFonts w:ascii="Arial" w:hAnsi="Arial" w:cs="Arial"/>
+          <w:sz w:val="18"/>
+          <w:szCs w:val="18"/>
+          <w:lang w:val="es-ES_tradnl"/>
+        </w:rPr>
+        <w:t>.</w:t>
+      </w:r>
       <w:r>
         <w:rPr>
           <w:rFonts w:ascii="Arial" w:hAnsi="Arial" w:cs="Arial"/>
@@ -7900,17 +7326,6 @@
     <w:p>
       <w:pPr>
         <w:rPr>
-          <w:del w:id="77" w:author="González, C." w:date="2015-03-18T18:34:00Z"/>
-          <w:rFonts w:ascii="Arial" w:hAnsi="Arial" w:cs="Arial"/>
-          <w:sz w:val="18"/>
-          <w:szCs w:val="18"/>
-          <w:lang w:val="es-ES_tradnl"/>
-        </w:rPr>
-      </w:pPr>
-    </w:p>
-    <w:p>
-      <w:pPr>
-        <w:rPr>
           <w:rFonts w:ascii="Arial" w:hAnsi="Arial" w:cs="Arial"/>
           <w:sz w:val="18"/>
           <w:szCs w:val="18"/>
@@ -7928,17 +7343,15 @@
           <m:t>(-∞,∞)</m:t>
         </m:r>
       </m:oMath>
-      <w:ins w:id="78" w:author="González, C." w:date="2015-03-18T18:38:00Z">
-        <w:r>
-          <w:rPr>
-            <w:rFonts w:ascii="Arial" w:hAnsi="Arial" w:cs="Arial"/>
-            <w:sz w:val="18"/>
-            <w:szCs w:val="18"/>
-            <w:lang w:val="es-ES_tradnl"/>
-          </w:rPr>
-          <w:t>.</w:t>
-        </w:r>
-      </w:ins>
+      <w:r>
+        <w:rPr>
+          <w:rFonts w:ascii="Arial" w:hAnsi="Arial" w:cs="Arial"/>
+          <w:sz w:val="18"/>
+          <w:szCs w:val="18"/>
+          <w:lang w:val="es-ES_tradnl"/>
+        </w:rPr>
+        <w:t>.</w:t>
+      </w:r>
       <w:r>
         <w:rPr>
           <w:rFonts w:ascii="Arial" w:hAnsi="Arial" w:cs="Arial"/>
@@ -7969,17 +7382,15 @@
           <m:t>(-∞, 8]</m:t>
         </m:r>
       </m:oMath>
-      <w:ins w:id="79" w:author="González, C." w:date="2015-03-18T18:38:00Z">
-        <w:r>
-          <w:rPr>
-            <w:rFonts w:ascii="Arial" w:hAnsi="Arial" w:cs="Arial"/>
-            <w:sz w:val="18"/>
-            <w:szCs w:val="18"/>
-            <w:lang w:val="es-ES_tradnl"/>
-          </w:rPr>
-          <w:t>.</w:t>
-        </w:r>
-      </w:ins>
+      <w:r>
+        <w:rPr>
+          <w:rFonts w:ascii="Arial" w:hAnsi="Arial" w:cs="Arial"/>
+          <w:sz w:val="18"/>
+          <w:szCs w:val="18"/>
+          <w:lang w:val="es-ES_tradnl"/>
+        </w:rPr>
+        <w:t>.</w:t>
+      </w:r>
       <w:r>
         <w:rPr>
           <w:rFonts w:ascii="Arial" w:hAnsi="Arial" w:cs="Arial"/>
@@ -8026,17 +7437,15 @@
           </m:e>
         </m:d>
       </m:oMath>
-      <w:ins w:id="80" w:author="González, C." w:date="2015-03-18T18:38:00Z">
-        <w:r>
-          <w:rPr>
-            <w:rFonts w:ascii="Arial" w:hAnsi="Arial" w:cs="Arial"/>
-            <w:sz w:val="18"/>
-            <w:szCs w:val="18"/>
-            <w:lang w:val="es-ES_tradnl"/>
-          </w:rPr>
-          <w:t>.</w:t>
-        </w:r>
-      </w:ins>
+      <w:r>
+        <w:rPr>
+          <w:rFonts w:ascii="Arial" w:hAnsi="Arial" w:cs="Arial"/>
+          <w:sz w:val="18"/>
+          <w:szCs w:val="18"/>
+          <w:lang w:val="es-ES_tradnl"/>
+        </w:rPr>
+        <w:t>.</w:t>
+      </w:r>
       <w:r>
         <w:rPr>
           <w:rFonts w:ascii="Arial" w:hAnsi="Arial" w:cs="Arial"/>
@@ -8097,17 +7506,15 @@
           <m:t xml:space="preserve"> </m:t>
         </m:r>
       </m:oMath>
-      <w:ins w:id="81" w:author="González, C." w:date="2015-03-18T18:38:00Z">
-        <w:r>
-          <w:rPr>
-            <w:rFonts w:ascii="Arial" w:hAnsi="Arial" w:cs="Arial"/>
-            <w:sz w:val="18"/>
-            <w:szCs w:val="18"/>
-            <w:lang w:val="es-ES_tradnl"/>
-          </w:rPr>
-          <w:t>.</w:t>
-        </w:r>
-      </w:ins>
+      <w:r>
+        <w:rPr>
+          <w:rFonts w:ascii="Arial" w:hAnsi="Arial" w:cs="Arial"/>
+          <w:sz w:val="18"/>
+          <w:szCs w:val="18"/>
+          <w:lang w:val="es-ES_tradnl"/>
+        </w:rPr>
+        <w:t>.</w:t>
+      </w:r>
       <w:r>
         <w:rPr>
           <w:rFonts w:ascii="Arial" w:hAnsi="Arial" w:cs="Arial"/>
@@ -8142,26 +7549,16 @@
           <m:t>(-∞,10)</m:t>
         </m:r>
       </m:oMath>
-      <w:ins w:id="82" w:author="González, C." w:date="2015-03-18T18:38:00Z">
-        <w:r>
-          <w:rPr>
-            <w:rFonts w:ascii="Arial" w:hAnsi="Arial" w:cs="Arial"/>
-            <w:sz w:val="18"/>
-            <w:szCs w:val="18"/>
-            <w:lang w:val="es-ES_tradnl"/>
-            <w:rPrChange w:id="83" w:author="González, C." w:date="2015-03-18T18:38:00Z">
-              <w:rPr>
-                <w:rFonts w:ascii="Arial" w:hAnsi="Arial" w:cs="Arial"/>
-                <w:b/>
-                <w:sz w:val="18"/>
-                <w:szCs w:val="18"/>
-                <w:lang w:val="es-ES_tradnl"/>
-              </w:rPr>
-            </w:rPrChange>
-          </w:rPr>
-          <w:t>.</w:t>
-        </w:r>
-      </w:ins>
+      <w:r>
+        <w:rPr>
+          <w:rFonts w:ascii="Arial" w:hAnsi="Arial" w:cs="Arial"/>
+          <w:b/>
+          <w:sz w:val="18"/>
+          <w:szCs w:val="18"/>
+          <w:lang w:val="es-ES_tradnl"/>
+        </w:rPr>
+        <w:t>.</w:t>
+      </w:r>
       <w:r>
         <w:rPr>
           <w:rFonts w:ascii="Arial" w:hAnsi="Arial" w:cs="Arial"/>
@@ -8528,17 +7925,15 @@
           <m:t>(-5,-2]</m:t>
         </m:r>
       </m:oMath>
-      <w:ins w:id="84" w:author="González, C." w:date="2015-03-18T18:38:00Z">
-        <w:r>
-          <w:rPr>
-            <w:rFonts w:ascii="Arial" w:hAnsi="Arial" w:cs="Arial"/>
-            <w:sz w:val="18"/>
-            <w:szCs w:val="18"/>
-            <w:lang w:val="es-ES_tradnl"/>
-          </w:rPr>
-          <w:t>.</w:t>
-        </w:r>
-      </w:ins>
+      <w:r>
+        <w:rPr>
+          <w:rFonts w:ascii="Arial" w:hAnsi="Arial" w:cs="Arial"/>
+          <w:sz w:val="18"/>
+          <w:szCs w:val="18"/>
+          <w:lang w:val="es-ES_tradnl"/>
+        </w:rPr>
+        <w:t>.</w:t>
+      </w:r>
       <w:r>
         <w:rPr>
           <w:rFonts w:ascii="Arial" w:hAnsi="Arial" w:cs="Arial"/>
@@ -8569,17 +7964,15 @@
           <m:t>(1,10)</m:t>
         </m:r>
       </m:oMath>
-      <w:ins w:id="85" w:author="González, C." w:date="2015-03-18T18:38:00Z">
-        <w:r>
-          <w:rPr>
-            <w:rFonts w:ascii="Arial" w:hAnsi="Arial" w:cs="Arial"/>
-            <w:sz w:val="18"/>
-            <w:szCs w:val="18"/>
-            <w:lang w:val="es-ES_tradnl"/>
-          </w:rPr>
-          <w:t>.</w:t>
-        </w:r>
-      </w:ins>
+      <w:r>
+        <w:rPr>
+          <w:rFonts w:ascii="Arial" w:hAnsi="Arial" w:cs="Arial"/>
+          <w:sz w:val="18"/>
+          <w:szCs w:val="18"/>
+          <w:lang w:val="es-ES_tradnl"/>
+        </w:rPr>
+        <w:t>.</w:t>
+      </w:r>
       <w:r>
         <w:rPr>
           <w:rFonts w:ascii="Arial" w:hAnsi="Arial" w:cs="Arial"/>
@@ -8643,26 +8036,7 @@
           <m:t>∪(1,10)</m:t>
         </m:r>
       </m:oMath>
-      <w:ins w:id="86" w:author="González, C." w:date="2015-03-18T18:38:00Z">
-        <w:r>
-          <w:rPr>
-            <w:rFonts w:ascii="Arial" w:hAnsi="Arial" w:cs="Arial"/>
-            <w:sz w:val="18"/>
-            <w:szCs w:val="18"/>
-            <w:lang w:val="es-ES_tradnl"/>
-            <w:rPrChange w:id="87" w:author="González, C." w:date="2015-03-18T18:39:00Z">
-              <w:rPr>
-                <w:rFonts w:ascii="Arial" w:hAnsi="Arial" w:cs="Arial"/>
-                <w:b/>
-                <w:sz w:val="18"/>
-                <w:szCs w:val="18"/>
-                <w:lang w:val="es-ES_tradnl"/>
-              </w:rPr>
-            </w:rPrChange>
-          </w:rPr>
-          <w:t>.</w:t>
-        </w:r>
-      </w:ins>
+      <w:bookmarkStart w:id="0" w:name="_GoBack"/>
       <w:r>
         <w:rPr>
           <w:rFonts w:ascii="Arial" w:hAnsi="Arial" w:cs="Arial"/>
@@ -8671,6 +8045,17 @@
           <w:szCs w:val="18"/>
           <w:lang w:val="es-ES_tradnl"/>
         </w:rPr>
+        <w:t>.</w:t>
+      </w:r>
+      <w:bookmarkEnd w:id="0"/>
+      <w:r>
+        <w:rPr>
+          <w:rFonts w:ascii="Arial" w:hAnsi="Arial" w:cs="Arial"/>
+          <w:b/>
+          <w:sz w:val="18"/>
+          <w:szCs w:val="18"/>
+          <w:lang w:val="es-ES_tradnl"/>
+        </w:rPr>
         <w:t xml:space="preserve"> </w:t>
       </w:r>
     </w:p>
@@ -8683,18 +8068,6 @@
           <w:lang w:val="es-ES_tradnl"/>
         </w:rPr>
       </w:pPr>
-      <w:del w:id="88" w:author="González, C." w:date="2015-03-18T18:34:00Z">
-        <w:r>
-          <w:rPr>
-            <w:rFonts w:ascii="Arial" w:hAnsi="Arial" w:cs="Arial"/>
-            <w:b/>
-            <w:sz w:val="18"/>
-            <w:szCs w:val="18"/>
-            <w:lang w:val="es-ES_tradnl"/>
-          </w:rPr>
-          <w:delText xml:space="preserve"> </w:delText>
-        </w:r>
-      </w:del>
       <m:oMath>
         <m:r>
           <w:rPr>
@@ -8706,17 +8079,15 @@
           <m:t>(-5,10]</m:t>
         </m:r>
       </m:oMath>
-      <w:ins w:id="89" w:author="González, C." w:date="2015-03-18T18:39:00Z">
-        <w:r>
-          <w:rPr>
-            <w:rFonts w:ascii="Arial" w:hAnsi="Arial" w:cs="Arial"/>
-            <w:sz w:val="18"/>
-            <w:szCs w:val="18"/>
-            <w:lang w:val="es-ES_tradnl"/>
-          </w:rPr>
-          <w:t>.</w:t>
-        </w:r>
-      </w:ins>
+      <w:r>
+        <w:rPr>
+          <w:rFonts w:ascii="Arial" w:hAnsi="Arial" w:cs="Arial"/>
+          <w:sz w:val="18"/>
+          <w:szCs w:val="18"/>
+          <w:lang w:val="es-ES_tradnl"/>
+        </w:rPr>
+        <w:t>.</w:t>
+      </w:r>
       <w:r>
         <w:rPr>
           <w:rFonts w:ascii="Arial" w:hAnsi="Arial" w:cs="Arial"/>
@@ -8748,19 +8119,15 @@
           <m:t>(2,1]</m:t>
         </m:r>
       </m:oMath>
-      <w:ins w:id="90" w:author="González, C." w:date="2015-03-18T18:39:00Z">
-        <w:r>
-          <w:rPr>
-            <w:rFonts w:ascii="Arial" w:hAnsi="Arial" w:cs="Arial"/>
-            <w:sz w:val="18"/>
-            <w:szCs w:val="18"/>
-            <w:lang w:val="es-ES_tradnl"/>
-          </w:rPr>
-          <w:t>.</w:t>
-        </w:r>
-      </w:ins>
-      <w:bookmarkStart w:id="91" w:name="_GoBack"/>
-      <w:bookmarkEnd w:id="91"/>
+      <w:r>
+        <w:rPr>
+          <w:rFonts w:ascii="Arial" w:hAnsi="Arial" w:cs="Arial"/>
+          <w:sz w:val="18"/>
+          <w:szCs w:val="18"/>
+          <w:lang w:val="es-ES_tradnl"/>
+        </w:rPr>
+        <w:t>.</w:t>
+      </w:r>
       <w:r>
         <w:rPr>
           <w:rFonts w:ascii="Arial" w:hAnsi="Arial" w:cs="Arial"/>
@@ -8779,14 +8146,6 @@
     </w:sectPr>
   </w:body>
 </w:document>
-</file>
-
-<file path=word/people.xml><?xml version="1.0" encoding="utf-8"?>
-<w15:people xmlns:wpc="http://schemas.microsoft.com/office/word/2010/wordprocessingCanvas" xmlns:mc="http://schemas.openxmlformats.org/markup-compatibility/2006" xmlns:o="urn:schemas-microsoft-com:office:office" xmlns:r="http://schemas.openxmlformats.org/officeDocument/2006/relationships" xmlns:m="http://schemas.openxmlformats.org/officeDocument/2006/math" xmlns:v="urn:schemas-microsoft-com:vml" xmlns:wp14="http://schemas.microsoft.com/office/word/2010/wordprocessingDrawing" xmlns:wp="http://schemas.openxmlformats.org/drawingml/2006/wordprocessingDrawing" xmlns:w10="urn:schemas-microsoft-com:office:word" xmlns:w="http://schemas.openxmlformats.org/wordprocessingml/2006/main" xmlns:w14="http://schemas.microsoft.com/office/word/2010/wordml" xmlns:w15="http://schemas.microsoft.com/office/word/2012/wordml" xmlns:wpg="http://schemas.microsoft.com/office/word/2010/wordprocessingGroup" xmlns:wpi="http://schemas.microsoft.com/office/word/2010/wordprocessingInk" xmlns:wne="http://schemas.microsoft.com/office/word/2006/wordml" xmlns:wps="http://schemas.microsoft.com/office/word/2010/wordprocessingShape" mc:Ignorable="w14 w15 wp14">
-  <w15:person w15:author="González, C.">
-    <w15:presenceInfo w15:providerId="None" w15:userId="González, C."/>
-  </w15:person>
-</w15:people>
 </file>
 
 <file path=word/styles.xml><?xml version="1.0" encoding="utf-8"?>

</xml_diff>